<commit_message>
Updated Scrum docs. Forgot to save Design report in initial push
</commit_message>
<xml_diff>
--- a/CLCMinesweeperApp/Planning and Design/Week 3/CST-247-RS-NAP-ProjectStatusDesignReport - W3.docx
+++ b/CLCMinesweeperApp/Planning and Design/Week 3/CST-247-RS-NAP-ProjectStatusDesignReport - W3.docx
@@ -1029,15 +1029,31 @@
                       <w:color w:val="000000"/>
                       <w:sz w:val="22"/>
                     </w:rPr>
-                    <w:t>As a developer I need to create the GameBoardController (GBC)</w:t>
-                  </w:r>
-                </w:p>
-                <w:p>
-                  <w:pPr>
+                    <w:t xml:space="preserve">As a developer I need to create the </w:t>
+                  </w:r>
+                  <w:proofErr w:type="spellStart"/>
+                  <w:r>
                     <w:rPr>
                       <w:color w:val="000000"/>
                       <w:sz w:val="22"/>
                     </w:rPr>
+                    <w:t>GameBoardController</w:t>
+                  </w:r>
+                  <w:proofErr w:type="spellEnd"/>
+                  <w:r>
+                    <w:rPr>
+                      <w:color w:val="000000"/>
+                      <w:sz w:val="22"/>
+                    </w:rPr>
+                    <w:t xml:space="preserve"> (GBC)</w:t>
+                  </w:r>
+                </w:p>
+                <w:p>
+                  <w:pPr>
+                    <w:rPr>
+                      <w:color w:val="000000"/>
+                      <w:sz w:val="22"/>
+                    </w:rPr>
                   </w:pPr>
                 </w:p>
               </w:tc>
@@ -1198,7 +1214,7 @@
                       <w:color w:val="000000"/>
                       <w:sz w:val="22"/>
                     </w:rPr>
-                    <w:t>Ass a developer I need to add validation to the models for entry on the Login page</w:t>
+                    <w:t>As a developer I need to add validation to the models for entry on the Login page</w:t>
                   </w:r>
                 </w:p>
               </w:tc>
@@ -1350,7 +1366,32 @@
                       <w:color w:val="000000"/>
                       <w:sz w:val="22"/>
                     </w:rPr>
-                    <w:t>As a developer, I need an OnClick() method to help determine which button was clicked on the game board.  Add simple logic to add a bomb image for live==true and if not show neighbors value (if 0 "")</w:t>
+                    <w:t xml:space="preserve">As a developer, I need an </w:t>
+                  </w:r>
+                  <w:proofErr w:type="spellStart"/>
+                  <w:proofErr w:type="gramStart"/>
+                  <w:r>
+                    <w:rPr>
+                      <w:color w:val="000000"/>
+                      <w:sz w:val="22"/>
+                    </w:rPr>
+                    <w:t>OnClick</w:t>
+                  </w:r>
+                  <w:proofErr w:type="spellEnd"/>
+                  <w:r>
+                    <w:rPr>
+                      <w:color w:val="000000"/>
+                      <w:sz w:val="22"/>
+                    </w:rPr>
+                    <w:t>(</w:t>
+                  </w:r>
+                  <w:proofErr w:type="gramEnd"/>
+                  <w:r>
+                    <w:rPr>
+                      <w:color w:val="000000"/>
+                      <w:sz w:val="22"/>
+                    </w:rPr>
+                    <w:t>) method to help determine which button was clicked on the game board.  Add simple logic to add a bomb image for live==true and if not show neighbors value (if 0 "")</w:t>
                   </w:r>
                 </w:p>
               </w:tc>
@@ -1457,7 +1498,21 @@
                     <w:rPr>
                       <w:i/>
                     </w:rPr>
-                    <w:t>Matt Sievers / Cryatal Sciarrino</w:t>
+                    <w:t xml:space="preserve">Matt Sievers / </w:t>
+                  </w:r>
+                  <w:proofErr w:type="spellStart"/>
+                  <w:r>
+                    <w:rPr>
+                      <w:i/>
+                    </w:rPr>
+                    <w:t>Cryatal</w:t>
+                  </w:r>
+                  <w:proofErr w:type="spellEnd"/>
+                  <w:r>
+                    <w:rPr>
+                      <w:i/>
+                    </w:rPr>
+                    <w:t xml:space="preserve"> Sciarrino</w:t>
                   </w:r>
                 </w:p>
               </w:tc>
@@ -1667,7 +1722,32 @@
                       <w:color w:val="000000"/>
                       <w:sz w:val="22"/>
                     </w:rPr>
-                    <w:t>As a developer, I need to add the DifficultyClick() to GBC.</w:t>
+                    <w:t xml:space="preserve">As a developer, I need to add the </w:t>
+                  </w:r>
+                  <w:proofErr w:type="spellStart"/>
+                  <w:proofErr w:type="gramStart"/>
+                  <w:r>
+                    <w:rPr>
+                      <w:color w:val="000000"/>
+                      <w:sz w:val="22"/>
+                    </w:rPr>
+                    <w:t>DifficultyClick</w:t>
+                  </w:r>
+                  <w:proofErr w:type="spellEnd"/>
+                  <w:r>
+                    <w:rPr>
+                      <w:color w:val="000000"/>
+                      <w:sz w:val="22"/>
+                    </w:rPr>
+                    <w:t>(</w:t>
+                  </w:r>
+                  <w:proofErr w:type="gramEnd"/>
+                  <w:r>
+                    <w:rPr>
+                      <w:color w:val="000000"/>
+                      <w:sz w:val="22"/>
+                    </w:rPr>
+                    <w:t>) to GBC.</w:t>
                   </w:r>
                 </w:p>
               </w:tc>
@@ -1799,8 +1879,6 @@
                     </w:rPr>
                     <w:t>0</w:t>
                   </w:r>
-                  <w:bookmarkStart w:id="0" w:name="_GoBack"/>
-                  <w:bookmarkEnd w:id="0"/>
                 </w:p>
               </w:tc>
             </w:tr>
@@ -1816,6 +1894,7 @@
                       <w:sz w:val="22"/>
                     </w:rPr>
                   </w:pPr>
+                  <w:bookmarkStart w:id="0" w:name="_GoBack"/>
                   <w:r>
                     <w:rPr>
                       <w:color w:val="000000"/>
@@ -1823,6 +1902,7 @@
                     </w:rPr>
                     <w:t>As a developer, I need to remove un needed views.</w:t>
                   </w:r>
+                  <w:bookmarkEnd w:id="0"/>
                 </w:p>
               </w:tc>
               <w:tc>
@@ -2197,7 +2277,23 @@
           <w:i/>
           <w:color w:val="366091"/>
         </w:rPr>
-        <w:t>The following table should be completed after each Retrospective on Things That Went Well (Keep Doing). An alternative to the following table is to use a Mind Mapping tool such as Coggle. If you use a Mind Mapping tool you must include a URL or Image File.</w:t>
+        <w:t xml:space="preserve">The following table should be completed after each Retrospective on Things That Went Well (Keep Doing). An alternative to the following table is to use a Mind Mapping tool such as </w:t>
+      </w:r>
+      <w:proofErr w:type="spellStart"/>
+      <w:r>
+        <w:rPr>
+          <w:i/>
+          <w:color w:val="366091"/>
+        </w:rPr>
+        <w:t>Coggle</w:t>
+      </w:r>
+      <w:proofErr w:type="spellEnd"/>
+      <w:r>
+        <w:rPr>
+          <w:i/>
+          <w:color w:val="366091"/>
+        </w:rPr>
+        <w:t>. If you use a Mind Mapping tool you must include a URL or Image File.</w:t>
       </w:r>
     </w:p>
     <w:tbl>
@@ -2327,7 +2423,23 @@
           <w:i/>
           <w:color w:val="366091"/>
         </w:rPr>
-        <w:t>The following table should be completed after each Retrospective on Things That Didn’t Go Well (Stop Doing) and What Would Be Done Differently Next Time with an Action Plan to Improve (Try Doing and Continuous Improvement). An alternative to the following table is to use a Mind Mapping tool such as Coggle. If you use a Mind Mapping tool you must include a URL or Image File.</w:t>
+        <w:t xml:space="preserve">The following table should be completed after each Retrospective on Things That Didn’t Go Well (Stop Doing) and What Would Be Done Differently Next Time with an Action Plan to Improve (Try Doing and Continuous Improvement). An alternative to the following table is to use a Mind Mapping tool such as </w:t>
+      </w:r>
+      <w:proofErr w:type="spellStart"/>
+      <w:r>
+        <w:rPr>
+          <w:i/>
+          <w:color w:val="366091"/>
+        </w:rPr>
+        <w:t>Coggle</w:t>
+      </w:r>
+      <w:proofErr w:type="spellEnd"/>
+      <w:r>
+        <w:rPr>
+          <w:i/>
+          <w:color w:val="366091"/>
+        </w:rPr>
+        <w:t>. If you use a Mind Mapping tool you must include a URL or Image File.</w:t>
       </w:r>
     </w:p>
     <w:tbl>
@@ -2690,7 +2802,71 @@
           <w:i/>
           <w:color w:val="366091"/>
         </w:rPr>
-        <w:t>We as a team wanted to make sure that the login and registration pages were simple to use and met all requirements listed.  We also wanted to add some basic validation in on the login and createUser to ensure the userName and password for login matched as well as the createUser was able to insert the data into the localDB.</w:t>
+        <w:t xml:space="preserve">We as a team wanted to make sure that the login and registration pages were simple to use and met all requirements listed.  We also wanted to add some basic validation in on the login and </w:t>
+      </w:r>
+      <w:proofErr w:type="spellStart"/>
+      <w:r>
+        <w:rPr>
+          <w:i/>
+          <w:color w:val="366091"/>
+        </w:rPr>
+        <w:t>createUser</w:t>
+      </w:r>
+      <w:proofErr w:type="spellEnd"/>
+      <w:r>
+        <w:rPr>
+          <w:i/>
+          <w:color w:val="366091"/>
+        </w:rPr>
+        <w:t xml:space="preserve"> to ensure the </w:t>
+      </w:r>
+      <w:proofErr w:type="spellStart"/>
+      <w:r>
+        <w:rPr>
+          <w:i/>
+          <w:color w:val="366091"/>
+        </w:rPr>
+        <w:t>userName</w:t>
+      </w:r>
+      <w:proofErr w:type="spellEnd"/>
+      <w:r>
+        <w:rPr>
+          <w:i/>
+          <w:color w:val="366091"/>
+        </w:rPr>
+        <w:t xml:space="preserve"> and password for login matched as well as the </w:t>
+      </w:r>
+      <w:proofErr w:type="spellStart"/>
+      <w:r>
+        <w:rPr>
+          <w:i/>
+          <w:color w:val="366091"/>
+        </w:rPr>
+        <w:t>createUser</w:t>
+      </w:r>
+      <w:proofErr w:type="spellEnd"/>
+      <w:r>
+        <w:rPr>
+          <w:i/>
+          <w:color w:val="366091"/>
+        </w:rPr>
+        <w:t xml:space="preserve"> was able to insert the data into the </w:t>
+      </w:r>
+      <w:proofErr w:type="spellStart"/>
+      <w:r>
+        <w:rPr>
+          <w:i/>
+          <w:color w:val="366091"/>
+        </w:rPr>
+        <w:t>localDB</w:t>
+      </w:r>
+      <w:proofErr w:type="spellEnd"/>
+      <w:r>
+        <w:rPr>
+          <w:i/>
+          <w:color w:val="366091"/>
+        </w:rPr>
+        <w:t>.</w:t>
       </w:r>
     </w:p>
     <w:p>
@@ -2734,7 +2910,55 @@
           <w:i/>
           <w:color w:val="366091"/>
         </w:rPr>
-        <w:t xml:space="preserve">Reuse the SecurityService and SecurtiyDAO from assignment 1 for the login page as well as create a new UserService to house all user related </w:t>
+        <w:t xml:space="preserve">Reuse the </w:t>
+      </w:r>
+      <w:proofErr w:type="spellStart"/>
+      <w:r>
+        <w:rPr>
+          <w:i/>
+          <w:color w:val="366091"/>
+        </w:rPr>
+        <w:t>SecurityService</w:t>
+      </w:r>
+      <w:proofErr w:type="spellEnd"/>
+      <w:r>
+        <w:rPr>
+          <w:i/>
+          <w:color w:val="366091"/>
+        </w:rPr>
+        <w:t xml:space="preserve"> and </w:t>
+      </w:r>
+      <w:proofErr w:type="spellStart"/>
+      <w:r>
+        <w:rPr>
+          <w:i/>
+          <w:color w:val="366091"/>
+        </w:rPr>
+        <w:t>SecurtiyDAO</w:t>
+      </w:r>
+      <w:proofErr w:type="spellEnd"/>
+      <w:r>
+        <w:rPr>
+          <w:i/>
+          <w:color w:val="366091"/>
+        </w:rPr>
+        <w:t xml:space="preserve"> from assignment 1 for the login page as well as create a new </w:t>
+      </w:r>
+      <w:proofErr w:type="spellStart"/>
+      <w:r>
+        <w:rPr>
+          <w:i/>
+          <w:color w:val="366091"/>
+        </w:rPr>
+        <w:t>UserService</w:t>
+      </w:r>
+      <w:proofErr w:type="spellEnd"/>
+      <w:r>
+        <w:rPr>
+          <w:i/>
+          <w:color w:val="366091"/>
+        </w:rPr>
+        <w:t xml:space="preserve"> to house all user related </w:t>
       </w:r>
       <w:r>
         <w:rPr>
@@ -2748,7 +2972,39 @@
           <w:i/>
           <w:color w:val="366091"/>
         </w:rPr>
-        <w:t xml:space="preserve"> such as createUser or possibly later updateUser.</w:t>
+        <w:t xml:space="preserve"> such as </w:t>
+      </w:r>
+      <w:proofErr w:type="spellStart"/>
+      <w:r>
+        <w:rPr>
+          <w:i/>
+          <w:color w:val="366091"/>
+        </w:rPr>
+        <w:t>createUser</w:t>
+      </w:r>
+      <w:proofErr w:type="spellEnd"/>
+      <w:r>
+        <w:rPr>
+          <w:i/>
+          <w:color w:val="366091"/>
+        </w:rPr>
+        <w:t xml:space="preserve"> or possibly later </w:t>
+      </w:r>
+      <w:proofErr w:type="spellStart"/>
+      <w:r>
+        <w:rPr>
+          <w:i/>
+          <w:color w:val="366091"/>
+        </w:rPr>
+        <w:t>updateUser</w:t>
+      </w:r>
+      <w:proofErr w:type="spellEnd"/>
+      <w:r>
+        <w:rPr>
+          <w:i/>
+          <w:color w:val="366091"/>
+        </w:rPr>
+        <w:t>.</w:t>
       </w:r>
     </w:p>
     <w:p>
@@ -2832,7 +3088,32 @@
           <w:i/>
           <w:color w:val="366091"/>
         </w:rPr>
-        <w:t>CREATE TABLE [dbo].[Player]</w:t>
+        <w:t>CREATE TABLE [</w:t>
+      </w:r>
+      <w:proofErr w:type="spellStart"/>
+      <w:r>
+        <w:rPr>
+          <w:i/>
+          <w:color w:val="366091"/>
+        </w:rPr>
+        <w:t>dbo</w:t>
+      </w:r>
+      <w:proofErr w:type="spellEnd"/>
+      <w:proofErr w:type="gramStart"/>
+      <w:r>
+        <w:rPr>
+          <w:i/>
+          <w:color w:val="366091"/>
+        </w:rPr>
+        <w:t>].[</w:t>
+      </w:r>
+      <w:proofErr w:type="gramEnd"/>
+      <w:r>
+        <w:rPr>
+          <w:i/>
+          <w:color w:val="366091"/>
+        </w:rPr>
+        <w:t>Player]</w:t>
       </w:r>
     </w:p>
     <w:p>
@@ -2864,52 +3145,116 @@
           <w:color w:val="366091"/>
         </w:rPr>
         <w:tab/>
-        <w:t xml:space="preserve">[USERID] INT NOT NULL PRIMARY KEY IDENTITY(1,1), </w:t>
-      </w:r>
-    </w:p>
-    <w:p>
-      <w:pPr>
-        <w:rPr>
-          <w:i/>
-          <w:color w:val="366091"/>
-        </w:rPr>
-      </w:pPr>
-      <w:r>
-        <w:rPr>
-          <w:i/>
-          <w:color w:val="366091"/>
-        </w:rPr>
-        <w:t xml:space="preserve">    [FIRSTNAME] VARCHAR(50) NOT NULL, </w:t>
-      </w:r>
-    </w:p>
-    <w:p>
-      <w:pPr>
-        <w:rPr>
-          <w:i/>
-          <w:color w:val="366091"/>
-        </w:rPr>
-      </w:pPr>
-      <w:r>
-        <w:rPr>
-          <w:i/>
-          <w:color w:val="366091"/>
-        </w:rPr>
-        <w:t xml:space="preserve">    [LASTNAME] VARCHAR(50) NOT NULL, </w:t>
-      </w:r>
-    </w:p>
-    <w:p>
-      <w:pPr>
-        <w:rPr>
-          <w:i/>
-          <w:color w:val="366091"/>
-        </w:rPr>
-      </w:pPr>
-      <w:r>
-        <w:rPr>
-          <w:i/>
-          <w:color w:val="366091"/>
-        </w:rPr>
-        <w:t xml:space="preserve">    [GENDER] VARCHAR(50) NOT NULL, </w:t>
+        <w:t xml:space="preserve">[USERID] INT NOT NULL PRIMARY KEY </w:t>
+      </w:r>
+      <w:proofErr w:type="gramStart"/>
+      <w:r>
+        <w:rPr>
+          <w:i/>
+          <w:color w:val="366091"/>
+        </w:rPr>
+        <w:t>IDENTITY(</w:t>
+      </w:r>
+      <w:proofErr w:type="gramEnd"/>
+      <w:r>
+        <w:rPr>
+          <w:i/>
+          <w:color w:val="366091"/>
+        </w:rPr>
+        <w:t xml:space="preserve">1,1), </w:t>
+      </w:r>
+    </w:p>
+    <w:p>
+      <w:pPr>
+        <w:rPr>
+          <w:i/>
+          <w:color w:val="366091"/>
+        </w:rPr>
+      </w:pPr>
+      <w:r>
+        <w:rPr>
+          <w:i/>
+          <w:color w:val="366091"/>
+        </w:rPr>
+        <w:t xml:space="preserve">    [FIRSTNAME] </w:t>
+      </w:r>
+      <w:proofErr w:type="gramStart"/>
+      <w:r>
+        <w:rPr>
+          <w:i/>
+          <w:color w:val="366091"/>
+        </w:rPr>
+        <w:t>VARCHAR(</w:t>
+      </w:r>
+      <w:proofErr w:type="gramEnd"/>
+      <w:r>
+        <w:rPr>
+          <w:i/>
+          <w:color w:val="366091"/>
+        </w:rPr>
+        <w:t xml:space="preserve">50) NOT NULL, </w:t>
+      </w:r>
+    </w:p>
+    <w:p>
+      <w:pPr>
+        <w:rPr>
+          <w:i/>
+          <w:color w:val="366091"/>
+        </w:rPr>
+      </w:pPr>
+      <w:r>
+        <w:rPr>
+          <w:i/>
+          <w:color w:val="366091"/>
+        </w:rPr>
+        <w:t xml:space="preserve">    [LASTNAME] </w:t>
+      </w:r>
+      <w:proofErr w:type="gramStart"/>
+      <w:r>
+        <w:rPr>
+          <w:i/>
+          <w:color w:val="366091"/>
+        </w:rPr>
+        <w:t>VARCHAR(</w:t>
+      </w:r>
+      <w:proofErr w:type="gramEnd"/>
+      <w:r>
+        <w:rPr>
+          <w:i/>
+          <w:color w:val="366091"/>
+        </w:rPr>
+        <w:t xml:space="preserve">50) NOT NULL, </w:t>
+      </w:r>
+    </w:p>
+    <w:p>
+      <w:pPr>
+        <w:rPr>
+          <w:i/>
+          <w:color w:val="366091"/>
+        </w:rPr>
+      </w:pPr>
+      <w:r>
+        <w:rPr>
+          <w:i/>
+          <w:color w:val="366091"/>
+        </w:rPr>
+        <w:t xml:space="preserve">    [GENDER] </w:t>
+      </w:r>
+      <w:proofErr w:type="gramStart"/>
+      <w:r>
+        <w:rPr>
+          <w:i/>
+          <w:color w:val="366091"/>
+        </w:rPr>
+        <w:t>VARCHAR(</w:t>
+      </w:r>
+      <w:proofErr w:type="gramEnd"/>
+      <w:r>
+        <w:rPr>
+          <w:i/>
+          <w:color w:val="366091"/>
+        </w:rPr>
+        <w:t xml:space="preserve">50) NOT NULL, </w:t>
       </w:r>
     </w:p>
     <w:p>
@@ -2939,52 +3284,116 @@
           <w:i/>
           <w:color w:val="366091"/>
         </w:rPr>
-        <w:t xml:space="preserve">    [STATE] VARCHAR(2) NOT NULL, </w:t>
-      </w:r>
-    </w:p>
-    <w:p>
-      <w:pPr>
-        <w:rPr>
-          <w:i/>
-          <w:color w:val="366091"/>
-        </w:rPr>
-      </w:pPr>
-      <w:r>
-        <w:rPr>
-          <w:i/>
-          <w:color w:val="366091"/>
-        </w:rPr>
-        <w:t xml:space="preserve">    [EMAILADDRESS] VARCHAR(100) NOT NULL, </w:t>
-      </w:r>
-    </w:p>
-    <w:p>
-      <w:pPr>
-        <w:rPr>
-          <w:i/>
-          <w:color w:val="366091"/>
-        </w:rPr>
-      </w:pPr>
-      <w:r>
-        <w:rPr>
-          <w:i/>
-          <w:color w:val="366091"/>
-        </w:rPr>
-        <w:t xml:space="preserve">    [USERNAME] VARCHAR(50) NOT NULL, </w:t>
-      </w:r>
-    </w:p>
-    <w:p>
-      <w:pPr>
-        <w:rPr>
-          <w:i/>
-          <w:color w:val="366091"/>
-        </w:rPr>
-      </w:pPr>
-      <w:r>
-        <w:rPr>
-          <w:i/>
-          <w:color w:val="366091"/>
-        </w:rPr>
-        <w:t xml:space="preserve">    [PASSWORD] VARCHAR(50) NOT NULL</w:t>
+        <w:t xml:space="preserve">    [STATE] </w:t>
+      </w:r>
+      <w:proofErr w:type="gramStart"/>
+      <w:r>
+        <w:rPr>
+          <w:i/>
+          <w:color w:val="366091"/>
+        </w:rPr>
+        <w:t>VARCHAR(</w:t>
+      </w:r>
+      <w:proofErr w:type="gramEnd"/>
+      <w:r>
+        <w:rPr>
+          <w:i/>
+          <w:color w:val="366091"/>
+        </w:rPr>
+        <w:t xml:space="preserve">2) NOT NULL, </w:t>
+      </w:r>
+    </w:p>
+    <w:p>
+      <w:pPr>
+        <w:rPr>
+          <w:i/>
+          <w:color w:val="366091"/>
+        </w:rPr>
+      </w:pPr>
+      <w:r>
+        <w:rPr>
+          <w:i/>
+          <w:color w:val="366091"/>
+        </w:rPr>
+        <w:t xml:space="preserve">    [EMAILADDRESS] </w:t>
+      </w:r>
+      <w:proofErr w:type="gramStart"/>
+      <w:r>
+        <w:rPr>
+          <w:i/>
+          <w:color w:val="366091"/>
+        </w:rPr>
+        <w:t>VARCHAR(</w:t>
+      </w:r>
+      <w:proofErr w:type="gramEnd"/>
+      <w:r>
+        <w:rPr>
+          <w:i/>
+          <w:color w:val="366091"/>
+        </w:rPr>
+        <w:t xml:space="preserve">100) NOT NULL, </w:t>
+      </w:r>
+    </w:p>
+    <w:p>
+      <w:pPr>
+        <w:rPr>
+          <w:i/>
+          <w:color w:val="366091"/>
+        </w:rPr>
+      </w:pPr>
+      <w:r>
+        <w:rPr>
+          <w:i/>
+          <w:color w:val="366091"/>
+        </w:rPr>
+        <w:t xml:space="preserve">    [USERNAME] </w:t>
+      </w:r>
+      <w:proofErr w:type="gramStart"/>
+      <w:r>
+        <w:rPr>
+          <w:i/>
+          <w:color w:val="366091"/>
+        </w:rPr>
+        <w:t>VARCHAR(</w:t>
+      </w:r>
+      <w:proofErr w:type="gramEnd"/>
+      <w:r>
+        <w:rPr>
+          <w:i/>
+          <w:color w:val="366091"/>
+        </w:rPr>
+        <w:t xml:space="preserve">50) NOT NULL, </w:t>
+      </w:r>
+    </w:p>
+    <w:p>
+      <w:pPr>
+        <w:rPr>
+          <w:i/>
+          <w:color w:val="366091"/>
+        </w:rPr>
+      </w:pPr>
+      <w:r>
+        <w:rPr>
+          <w:i/>
+          <w:color w:val="366091"/>
+        </w:rPr>
+        <w:t xml:space="preserve">    [PASSWORD] </w:t>
+      </w:r>
+      <w:proofErr w:type="gramStart"/>
+      <w:r>
+        <w:rPr>
+          <w:i/>
+          <w:color w:val="366091"/>
+        </w:rPr>
+        <w:t>VARCHAR(</w:t>
+      </w:r>
+      <w:proofErr w:type="gramEnd"/>
+      <w:r>
+        <w:rPr>
+          <w:i/>
+          <w:color w:val="366091"/>
+        </w:rPr>
+        <w:t>50) NOT NULL</w:t>
       </w:r>
     </w:p>
     <w:p>

</xml_diff>

<commit_message>
updates to project design doc.
</commit_message>
<xml_diff>
--- a/CLCMinesweeperApp/Planning and Design/Week 3/CST-247-RS-NAP-ProjectStatusDesignReport - W3.docx
+++ b/CLCMinesweeperApp/Planning and Design/Week 3/CST-247-RS-NAP-ProjectStatusDesignReport - W3.docx
@@ -1,6 +1,6 @@
 
 <file path=word/document.xml><?xml version="1.0" encoding="utf-8"?>
-<w:document xmlns:wpc="http://schemas.microsoft.com/office/word/2010/wordprocessingCanvas" xmlns:cx="http://schemas.microsoft.com/office/drawing/2014/chartex" xmlns:cx1="http://schemas.microsoft.com/office/drawing/2015/9/8/chartex" xmlns:cx2="http://schemas.microsoft.com/office/drawing/2015/10/21/chartex" xmlns:cx3="http://schemas.microsoft.com/office/drawing/2016/5/9/chartex" xmlns:cx4="http://schemas.microsoft.com/office/drawing/2016/5/10/chartex" xmlns:cx5="http://schemas.microsoft.com/office/drawing/2016/5/11/chartex" xmlns:cx6="http://schemas.microsoft.com/office/drawing/2016/5/12/chartex" xmlns:cx7="http://schemas.microsoft.com/office/drawing/2016/5/13/chartex" xmlns:cx8="http://schemas.microsoft.com/office/drawing/2016/5/14/chartex" xmlns:mc="http://schemas.openxmlformats.org/markup-compatibility/2006" xmlns:aink="http://schemas.microsoft.com/office/drawing/2016/ink" xmlns:am3d="http://schemas.microsoft.com/office/drawing/2017/model3d" xmlns:o="urn:schemas-microsoft-com:office:office" xmlns:r="http://schemas.openxmlformats.org/officeDocument/2006/relationships" xmlns:m="http://schemas.openxmlformats.org/officeDocument/2006/math" xmlns:v="urn:schemas-microsoft-com:vml" xmlns:wp14="http://schemas.microsoft.com/office/word/2010/wordprocessingDrawing" xmlns:wp="http://schemas.openxmlformats.org/drawingml/2006/wordprocessingDrawing" xmlns:w10="urn:schemas-microsoft-com:office:word" xmlns:w="http://schemas.openxmlformats.org/wordprocessingml/2006/main" xmlns:w14="http://schemas.microsoft.com/office/word/2010/wordml" xmlns:w15="http://schemas.microsoft.com/office/word/2012/wordml" xmlns:w16cid="http://schemas.microsoft.com/office/word/2016/wordml/cid" xmlns:w16se="http://schemas.microsoft.com/office/word/2015/wordml/symex" xmlns:wpg="http://schemas.microsoft.com/office/word/2010/wordprocessingGroup" xmlns:wpi="http://schemas.microsoft.com/office/word/2010/wordprocessingInk" xmlns:wne="http://schemas.microsoft.com/office/word/2006/wordml" xmlns:wps="http://schemas.microsoft.com/office/word/2010/wordprocessingShape" mc:Ignorable="w14 w15 w16se w16cid wp14">
+<w:document xmlns:wpc="http://schemas.microsoft.com/office/word/2010/wordprocessingCanvas" xmlns:mc="http://schemas.openxmlformats.org/markup-compatibility/2006" xmlns:o="urn:schemas-microsoft-com:office:office" xmlns:r="http://schemas.openxmlformats.org/officeDocument/2006/relationships" xmlns:m="http://schemas.openxmlformats.org/officeDocument/2006/math" xmlns:v="urn:schemas-microsoft-com:vml" xmlns:wp14="http://schemas.microsoft.com/office/word/2010/wordprocessingDrawing" xmlns:wp="http://schemas.openxmlformats.org/drawingml/2006/wordprocessingDrawing" xmlns:w10="urn:schemas-microsoft-com:office:word" xmlns:w="http://schemas.openxmlformats.org/wordprocessingml/2006/main" xmlns:w14="http://schemas.microsoft.com/office/word/2010/wordml" xmlns:w15="http://schemas.microsoft.com/office/word/2012/wordml" xmlns:wpg="http://schemas.microsoft.com/office/word/2010/wordprocessingGroup" xmlns:wpi="http://schemas.microsoft.com/office/word/2010/wordprocessingInk" xmlns:wne="http://schemas.microsoft.com/office/word/2006/wordml" xmlns:wps="http://schemas.microsoft.com/office/word/2010/wordprocessingShape" mc:Ignorable="w14 w15 wp14">
   <w:body>
     <w:p/>
     <w:p>
@@ -745,7 +745,7 @@
                     <w:rPr>
                       <w:i/>
                     </w:rPr>
-                    <w:t>1</w:t>
+                    <w:t>0</w:t>
                   </w:r>
                 </w:p>
               </w:tc>
@@ -1498,13 +1498,27 @@
                     <w:rPr>
                       <w:i/>
                     </w:rPr>
-                    <w:t xml:space="preserve">Matt Sievers / </w:t>
+                    <w:t xml:space="preserve">Matt </w:t>
                   </w:r>
                   <w:proofErr w:type="spellStart"/>
                   <w:r>
                     <w:rPr>
                       <w:i/>
                     </w:rPr>
+                    <w:t>Sievers</w:t>
+                  </w:r>
+                  <w:proofErr w:type="spellEnd"/>
+                  <w:r>
+                    <w:rPr>
+                      <w:i/>
+                    </w:rPr>
+                    <w:t xml:space="preserve"> / </w:t>
+                  </w:r>
+                  <w:proofErr w:type="spellStart"/>
+                  <w:r>
+                    <w:rPr>
+                      <w:i/>
+                    </w:rPr>
                     <w:t>Cryatal</w:t>
                   </w:r>
                   <w:proofErr w:type="spellEnd"/>
@@ -1512,8 +1526,16 @@
                     <w:rPr>
                       <w:i/>
                     </w:rPr>
-                    <w:t xml:space="preserve"> Sciarrino</w:t>
-                  </w:r>
+                    <w:t xml:space="preserve"> </w:t>
+                  </w:r>
+                  <w:proofErr w:type="spellStart"/>
+                  <w:r>
+                    <w:rPr>
+                      <w:i/>
+                    </w:rPr>
+                    <w:t>Sciarrino</w:t>
+                  </w:r>
+                  <w:proofErr w:type="spellEnd"/>
                 </w:p>
               </w:tc>
               <w:tc>
@@ -1894,7 +1916,6 @@
                       <w:sz w:val="22"/>
                     </w:rPr>
                   </w:pPr>
-                  <w:bookmarkStart w:id="0" w:name="_GoBack"/>
                   <w:r>
                     <w:rPr>
                       <w:color w:val="000000"/>
@@ -1902,7 +1923,6 @@
                     </w:rPr>
                     <w:t>As a developer, I need to remove un needed views.</w:t>
                   </w:r>
-                  <w:bookmarkEnd w:id="0"/>
                 </w:p>
               </w:tc>
               <w:tc>
@@ -2018,13 +2038,11 @@
             <w:pPr>
               <w:rPr>
                 <w:b/>
-                <w:highlight w:val="yellow"/>
               </w:rPr>
             </w:pPr>
             <w:r>
               <w:rPr>
                 <w:b/>
-                <w:highlight w:val="yellow"/>
               </w:rPr>
               <w:t>Peer Review:</w:t>
             </w:r>
@@ -2040,16 +2058,14 @@
               <w:rPr>
                 <w:i/>
                 <w:color w:val="366091"/>
-                <w:highlight w:val="yellow"/>
               </w:rPr>
             </w:pPr>
             <w:r>
               <w:rPr>
                 <w:i/>
                 <w:color w:val="366091"/>
-                <w:highlight w:val="yellow"/>
-              </w:rPr>
-              <w:t>Y/N</w:t>
+              </w:rPr>
+              <w:t>Y</w:t>
             </w:r>
           </w:p>
         </w:tc>
@@ -2059,15 +2075,7 @@
             <w:vAlign w:val="center"/>
           </w:tcPr>
           <w:p>
-            <w:pPr>
-              <w:rPr>
-                <w:highlight w:val="yellow"/>
-              </w:rPr>
-            </w:pPr>
             <w:r>
-              <w:rPr>
-                <w:highlight w:val="yellow"/>
-              </w:rPr>
               <w:t>We acknowledge that our team has reviewed this Report and we agree to the approach we are all taking.</w:t>
             </w:r>
           </w:p>
@@ -2357,8 +2365,18 @@
                 <w:sz w:val="36"/>
                 <w:szCs w:val="36"/>
               </w:rPr>
-              <w:t>Able to get the DB working locally and save/validate data</w:t>
+              <w:t xml:space="preserve">Was able to get DB installed on Crystal system for both CLC and </w:t>
             </w:r>
+            <w:proofErr w:type="spellStart"/>
+            <w:r>
+              <w:rPr>
+                <w:b/>
+                <w:sz w:val="36"/>
+                <w:szCs w:val="36"/>
+              </w:rPr>
+              <w:t>Assigments</w:t>
+            </w:r>
+            <w:proofErr w:type="spellEnd"/>
           </w:p>
         </w:tc>
       </w:tr>
@@ -2381,7 +2399,7 @@
                 <w:sz w:val="36"/>
                 <w:szCs w:val="36"/>
               </w:rPr>
-              <w:t>Able to share the code between team members</w:t>
+              <w:t>Great working sessions as we did peer coding.</w:t>
             </w:r>
           </w:p>
         </w:tc>
@@ -2547,7 +2565,7 @@
                 <w:sz w:val="36"/>
                 <w:szCs w:val="36"/>
               </w:rPr>
-              <w:t>Unable to get DB working on Crystals system locally</w:t>
+              <w:t>Both of us had limited time this week so there was lots of cramming</w:t>
             </w:r>
           </w:p>
         </w:tc>
@@ -2567,7 +2585,67 @@
                 <w:sz w:val="36"/>
                 <w:szCs w:val="36"/>
               </w:rPr>
-              <w:t>Look for a hosted solution, possibly Azure.</w:t>
+              <w:t>None, just busy week for non-school related work.</w:t>
+            </w:r>
+          </w:p>
+        </w:tc>
+        <w:tc>
+          <w:tcPr>
+            <w:tcW w:w="1638" w:type="dxa"/>
+          </w:tcPr>
+          <w:p>
+            <w:pPr>
+              <w:rPr>
+                <w:b/>
+                <w:sz w:val="36"/>
+                <w:szCs w:val="36"/>
+              </w:rPr>
+            </w:pPr>
+          </w:p>
+        </w:tc>
+      </w:tr>
+      <w:tr>
+        <w:tc>
+          <w:tcPr>
+            <w:tcW w:w="5075" w:type="dxa"/>
+          </w:tcPr>
+          <w:p>
+            <w:pPr>
+              <w:rPr>
+                <w:b/>
+                <w:sz w:val="36"/>
+                <w:szCs w:val="36"/>
+              </w:rPr>
+            </w:pPr>
+            <w:r>
+              <w:rPr>
+                <w:b/>
+                <w:sz w:val="36"/>
+                <w:szCs w:val="36"/>
+              </w:rPr>
+              <w:t>Requirements changed for FR4 from the scope docs</w:t>
+            </w:r>
+          </w:p>
+        </w:tc>
+        <w:tc>
+          <w:tcPr>
+            <w:tcW w:w="6237" w:type="dxa"/>
+          </w:tcPr>
+          <w:p>
+            <w:pPr>
+              <w:rPr>
+                <w:b/>
+                <w:sz w:val="36"/>
+                <w:szCs w:val="36"/>
+              </w:rPr>
+            </w:pPr>
+            <w:r>
+              <w:rPr>
+                <w:b/>
+                <w:sz w:val="36"/>
+                <w:szCs w:val="36"/>
+              </w:rPr>
+              <w:t>Start to read ahead for upcoming weeks.</w:t>
             </w:r>
           </w:p>
         </w:tc>
@@ -2607,66 +2685,6 @@
                 <w:szCs w:val="36"/>
               </w:rPr>
             </w:pPr>
-            <w:r>
-              <w:rPr>
-                <w:b/>
-                <w:sz w:val="36"/>
-                <w:szCs w:val="36"/>
-              </w:rPr>
-              <w:t>Initial project created by Crystal was a ASP.NET Core app and not a web app, some refactoring into the right project type was needed</w:t>
-            </w:r>
-          </w:p>
-        </w:tc>
-        <w:tc>
-          <w:tcPr>
-            <w:tcW w:w="6237" w:type="dxa"/>
-          </w:tcPr>
-          <w:p>
-            <w:pPr>
-              <w:rPr>
-                <w:b/>
-                <w:sz w:val="36"/>
-                <w:szCs w:val="36"/>
-              </w:rPr>
-            </w:pPr>
-            <w:r>
-              <w:rPr>
-                <w:b/>
-                <w:sz w:val="36"/>
-                <w:szCs w:val="36"/>
-              </w:rPr>
-              <w:t>None, discussions were had between team members and changes were made to the project.</w:t>
-            </w:r>
-          </w:p>
-        </w:tc>
-        <w:tc>
-          <w:tcPr>
-            <w:tcW w:w="1638" w:type="dxa"/>
-          </w:tcPr>
-          <w:p>
-            <w:pPr>
-              <w:rPr>
-                <w:b/>
-                <w:sz w:val="36"/>
-                <w:szCs w:val="36"/>
-              </w:rPr>
-            </w:pPr>
-          </w:p>
-        </w:tc>
-      </w:tr>
-      <w:tr>
-        <w:tc>
-          <w:tcPr>
-            <w:tcW w:w="5075" w:type="dxa"/>
-          </w:tcPr>
-          <w:p>
-            <w:pPr>
-              <w:rPr>
-                <w:b/>
-                <w:sz w:val="36"/>
-                <w:szCs w:val="36"/>
-              </w:rPr>
-            </w:pPr>
           </w:p>
         </w:tc>
         <w:tc>
@@ -2762,6 +2780,13 @@
         </w:rPr>
         <w:t>Connect and pull from master from repo.  Refer to DDL scripts before running as a local DB will need to be created and table added.  Click debug menu option and select Run without debug</w:t>
       </w:r>
+      <w:r>
+        <w:rPr>
+          <w:i/>
+          <w:color w:val="366091"/>
+        </w:rPr>
+        <w:t>.  Backup provided of DB for full install as needed.</w:t>
+      </w:r>
     </w:p>
     <w:p>
       <w:pPr>
@@ -2802,71 +2827,7 @@
           <w:i/>
           <w:color w:val="366091"/>
         </w:rPr>
-        <w:t xml:space="preserve">We as a team wanted to make sure that the login and registration pages were simple to use and met all requirements listed.  We also wanted to add some basic validation in on the login and </w:t>
-      </w:r>
-      <w:proofErr w:type="spellStart"/>
-      <w:r>
-        <w:rPr>
-          <w:i/>
-          <w:color w:val="366091"/>
-        </w:rPr>
-        <w:t>createUser</w:t>
-      </w:r>
-      <w:proofErr w:type="spellEnd"/>
-      <w:r>
-        <w:rPr>
-          <w:i/>
-          <w:color w:val="366091"/>
-        </w:rPr>
-        <w:t xml:space="preserve"> to ensure the </w:t>
-      </w:r>
-      <w:proofErr w:type="spellStart"/>
-      <w:r>
-        <w:rPr>
-          <w:i/>
-          <w:color w:val="366091"/>
-        </w:rPr>
-        <w:t>userName</w:t>
-      </w:r>
-      <w:proofErr w:type="spellEnd"/>
-      <w:r>
-        <w:rPr>
-          <w:i/>
-          <w:color w:val="366091"/>
-        </w:rPr>
-        <w:t xml:space="preserve"> and password for login matched as well as the </w:t>
-      </w:r>
-      <w:proofErr w:type="spellStart"/>
-      <w:r>
-        <w:rPr>
-          <w:i/>
-          <w:color w:val="366091"/>
-        </w:rPr>
-        <w:t>createUser</w:t>
-      </w:r>
-      <w:proofErr w:type="spellEnd"/>
-      <w:r>
-        <w:rPr>
-          <w:i/>
-          <w:color w:val="366091"/>
-        </w:rPr>
-        <w:t xml:space="preserve"> was able to insert the data into the </w:t>
-      </w:r>
-      <w:proofErr w:type="spellStart"/>
-      <w:r>
-        <w:rPr>
-          <w:i/>
-          <w:color w:val="366091"/>
-        </w:rPr>
-        <w:t>localDB</w:t>
-      </w:r>
-      <w:proofErr w:type="spellEnd"/>
-      <w:r>
-        <w:rPr>
-          <w:i/>
-          <w:color w:val="366091"/>
-        </w:rPr>
-        <w:t>.</w:t>
+        <w:t>As a team we wanted to mimic the original flow of the app from CST227.  We also wanted to ensure that the workflow was correct post registration page.  Most of this week’s project was related to reusing the old code we had into a new type of format.</w:t>
       </w:r>
     </w:p>
     <w:p>
@@ -2910,7 +2871,7 @@
           <w:i/>
           <w:color w:val="366091"/>
         </w:rPr>
-        <w:t xml:space="preserve">Reuse the </w:t>
+        <w:t xml:space="preserve">Reusing CST227 code.  Adding everything from Cell, Board helped in the initial setup.  Mimicking how we did the assignment and passing the </w:t>
       </w:r>
       <w:proofErr w:type="spellStart"/>
       <w:r>
@@ -2918,7 +2879,7 @@
           <w:i/>
           <w:color w:val="366091"/>
         </w:rPr>
-        <w:t>SecurityService</w:t>
+        <w:t>Model.Cell</w:t>
       </w:r>
       <w:proofErr w:type="spellEnd"/>
       <w:r>
@@ -2934,7 +2895,7 @@
           <w:i/>
           <w:color w:val="366091"/>
         </w:rPr>
-        <w:t>SecurtiyDAO</w:t>
+        <w:t>Model.Row</w:t>
       </w:r>
       <w:proofErr w:type="spellEnd"/>
       <w:r>
@@ -2942,69 +2903,7 @@
           <w:i/>
           <w:color w:val="366091"/>
         </w:rPr>
-        <w:t xml:space="preserve"> from assignment 1 for the login page as well as create a new </w:t>
-      </w:r>
-      <w:proofErr w:type="spellStart"/>
-      <w:r>
-        <w:rPr>
-          <w:i/>
-          <w:color w:val="366091"/>
-        </w:rPr>
-        <w:t>UserService</w:t>
-      </w:r>
-      <w:proofErr w:type="spellEnd"/>
-      <w:r>
-        <w:rPr>
-          <w:i/>
-          <w:color w:val="366091"/>
-        </w:rPr>
-        <w:t xml:space="preserve"> to house all user related </w:t>
-      </w:r>
-      <w:r>
-        <w:rPr>
-          <w:i/>
-          <w:color w:val="366091"/>
-        </w:rPr>
-        <w:t>queries</w:t>
-      </w:r>
-      <w:r>
-        <w:rPr>
-          <w:i/>
-          <w:color w:val="366091"/>
-        </w:rPr>
-        <w:t xml:space="preserve"> such as </w:t>
-      </w:r>
-      <w:proofErr w:type="spellStart"/>
-      <w:r>
-        <w:rPr>
-          <w:i/>
-          <w:color w:val="366091"/>
-        </w:rPr>
-        <w:t>createUser</w:t>
-      </w:r>
-      <w:proofErr w:type="spellEnd"/>
-      <w:r>
-        <w:rPr>
-          <w:i/>
-          <w:color w:val="366091"/>
-        </w:rPr>
-        <w:t xml:space="preserve"> or possibly later </w:t>
-      </w:r>
-      <w:proofErr w:type="spellStart"/>
-      <w:r>
-        <w:rPr>
-          <w:i/>
-          <w:color w:val="366091"/>
-        </w:rPr>
-        <w:t>updateUser</w:t>
-      </w:r>
-      <w:proofErr w:type="spellEnd"/>
-      <w:r>
-        <w:rPr>
-          <w:i/>
-          <w:color w:val="366091"/>
-        </w:rPr>
-        <w:t>.</w:t>
+        <w:t xml:space="preserve"> from the view into the name for the button that was clicked helped identify it within the controller for easy logic integration.</w:t>
       </w:r>
     </w:p>
     <w:p>
@@ -3099,13 +2998,20 @@
         <w:t>dbo</w:t>
       </w:r>
       <w:proofErr w:type="spellEnd"/>
+      <w:r>
+        <w:rPr>
+          <w:i/>
+          <w:color w:val="366091"/>
+        </w:rPr>
+        <w:t>]</w:t>
+      </w:r>
       <w:proofErr w:type="gramStart"/>
       <w:r>
         <w:rPr>
           <w:i/>
           <w:color w:val="366091"/>
         </w:rPr>
-        <w:t>].[</w:t>
+        <w:t>.[</w:t>
       </w:r>
       <w:proofErr w:type="gramEnd"/>
       <w:r>
@@ -3490,7 +3396,7 @@
           <w:i/>
           <w:color w:val="366091"/>
         </w:rPr>
-        <w:t>Not needed till FR-4 but as stated above for key technical decisions, we should work on SOP for passwords.</w:t>
+        <w:t>Field validation was added in this FR as well as making the password only show ***.  Some sort of hashing will be required for saving to DB, but that will come later.</w:t>
       </w:r>
     </w:p>
     <w:p>
@@ -3531,6 +3437,7 @@
           <w:i/>
           <w:color w:val="366091"/>
         </w:rPr>
+        <w:lastRenderedPageBreak/>
         <w:t>NA</w:t>
       </w:r>
     </w:p>
@@ -3761,12 +3668,11 @@
         <w:rPr>
           <w:noProof/>
         </w:rPr>
-        <w:lastRenderedPageBreak/>
         <w:drawing>
-          <wp:inline distT="0" distB="0" distL="0" distR="0" wp14:anchorId="77B6F092" wp14:editId="4037FF09">
-            <wp:extent cx="7038975" cy="5629275"/>
-            <wp:effectExtent l="0" t="0" r="9525" b="9525"/>
-            <wp:docPr id="4" name="Picture 4"/>
+          <wp:inline distT="0" distB="0" distL="0" distR="0" wp14:anchorId="2D902EF0" wp14:editId="05F04F59">
+            <wp:extent cx="8229600" cy="3822700"/>
+            <wp:effectExtent l="0" t="0" r="0" b="6350"/>
+            <wp:docPr id="5" name="Picture 5"/>
             <wp:cNvGraphicFramePr>
               <a:graphicFrameLocks xmlns:a="http://schemas.openxmlformats.org/drawingml/2006/main" noChangeAspect="1"/>
             </wp:cNvGraphicFramePr>
@@ -3786,7 +3692,7 @@
                   <pic:spPr>
                     <a:xfrm>
                       <a:off x="0" y="0"/>
-                      <a:ext cx="7038975" cy="5629275"/>
+                      <a:ext cx="8229600" cy="3822700"/>
                     </a:xfrm>
                     <a:prstGeom prst="rect">
                       <a:avLst/>
@@ -3798,6 +3704,8 @@
           </wp:inline>
         </w:drawing>
       </w:r>
+      <w:bookmarkStart w:id="0" w:name="_GoBack"/>
+      <w:bookmarkEnd w:id="0"/>
     </w:p>
     <w:p>
       <w:pPr>
@@ -3815,7 +3723,6 @@
           <w:sz w:val="28"/>
           <w:szCs w:val="28"/>
         </w:rPr>
-        <w:lastRenderedPageBreak/>
         <w:t>Pseudo Code:</w:t>
       </w:r>
     </w:p>
@@ -3901,7 +3808,7 @@
 </file>
 
 <file path=word/endnotes.xml><?xml version="1.0" encoding="utf-8"?>
-<w:endnotes xmlns:wpc="http://schemas.microsoft.com/office/word/2010/wordprocessingCanvas" xmlns:cx="http://schemas.microsoft.com/office/drawing/2014/chartex" xmlns:cx1="http://schemas.microsoft.com/office/drawing/2015/9/8/chartex" xmlns:cx2="http://schemas.microsoft.com/office/drawing/2015/10/21/chartex" xmlns:cx3="http://schemas.microsoft.com/office/drawing/2016/5/9/chartex" xmlns:cx4="http://schemas.microsoft.com/office/drawing/2016/5/10/chartex" xmlns:cx5="http://schemas.microsoft.com/office/drawing/2016/5/11/chartex" xmlns:cx6="http://schemas.microsoft.com/office/drawing/2016/5/12/chartex" xmlns:cx7="http://schemas.microsoft.com/office/drawing/2016/5/13/chartex" xmlns:cx8="http://schemas.microsoft.com/office/drawing/2016/5/14/chartex" xmlns:mc="http://schemas.openxmlformats.org/markup-compatibility/2006" xmlns:aink="http://schemas.microsoft.com/office/drawing/2016/ink" xmlns:am3d="http://schemas.microsoft.com/office/drawing/2017/model3d" xmlns:o="urn:schemas-microsoft-com:office:office" xmlns:r="http://schemas.openxmlformats.org/officeDocument/2006/relationships" xmlns:m="http://schemas.openxmlformats.org/officeDocument/2006/math" xmlns:v="urn:schemas-microsoft-com:vml" xmlns:wp14="http://schemas.microsoft.com/office/word/2010/wordprocessingDrawing" xmlns:wp="http://schemas.openxmlformats.org/drawingml/2006/wordprocessingDrawing" xmlns:w10="urn:schemas-microsoft-com:office:word" xmlns:w="http://schemas.openxmlformats.org/wordprocessingml/2006/main" xmlns:w14="http://schemas.microsoft.com/office/word/2010/wordml" xmlns:w15="http://schemas.microsoft.com/office/word/2012/wordml" xmlns:w16cid="http://schemas.microsoft.com/office/word/2016/wordml/cid" xmlns:w16se="http://schemas.microsoft.com/office/word/2015/wordml/symex" xmlns:wpg="http://schemas.microsoft.com/office/word/2010/wordprocessingGroup" xmlns:wpi="http://schemas.microsoft.com/office/word/2010/wordprocessingInk" xmlns:wne="http://schemas.microsoft.com/office/word/2006/wordml" xmlns:wps="http://schemas.microsoft.com/office/word/2010/wordprocessingShape" mc:Ignorable="w14 w15 w16se w16cid wp14">
+<w:endnotes xmlns:wpc="http://schemas.microsoft.com/office/word/2010/wordprocessingCanvas" xmlns:mc="http://schemas.openxmlformats.org/markup-compatibility/2006" xmlns:o="urn:schemas-microsoft-com:office:office" xmlns:r="http://schemas.openxmlformats.org/officeDocument/2006/relationships" xmlns:m="http://schemas.openxmlformats.org/officeDocument/2006/math" xmlns:v="urn:schemas-microsoft-com:vml" xmlns:wp14="http://schemas.microsoft.com/office/word/2010/wordprocessingDrawing" xmlns:wp="http://schemas.openxmlformats.org/drawingml/2006/wordprocessingDrawing" xmlns:w10="urn:schemas-microsoft-com:office:word" xmlns:w="http://schemas.openxmlformats.org/wordprocessingml/2006/main" xmlns:w14="http://schemas.microsoft.com/office/word/2010/wordml" xmlns:w15="http://schemas.microsoft.com/office/word/2012/wordml" xmlns:wpg="http://schemas.microsoft.com/office/word/2010/wordprocessingGroup" xmlns:wpi="http://schemas.microsoft.com/office/word/2010/wordprocessingInk" xmlns:wne="http://schemas.microsoft.com/office/word/2006/wordml" xmlns:wps="http://schemas.microsoft.com/office/word/2010/wordprocessingShape" mc:Ignorable="w14 w15 wp14">
   <w:endnote w:type="separator" w:id="-1">
     <w:p>
       <w:pPr>
@@ -3926,7 +3833,7 @@
 </file>
 
 <file path=word/footer1.xml><?xml version="1.0" encoding="utf-8"?>
-<w:ftr xmlns:wpc="http://schemas.microsoft.com/office/word/2010/wordprocessingCanvas" xmlns:cx="http://schemas.microsoft.com/office/drawing/2014/chartex" xmlns:cx1="http://schemas.microsoft.com/office/drawing/2015/9/8/chartex" xmlns:cx2="http://schemas.microsoft.com/office/drawing/2015/10/21/chartex" xmlns:cx3="http://schemas.microsoft.com/office/drawing/2016/5/9/chartex" xmlns:cx4="http://schemas.microsoft.com/office/drawing/2016/5/10/chartex" xmlns:cx5="http://schemas.microsoft.com/office/drawing/2016/5/11/chartex" xmlns:cx6="http://schemas.microsoft.com/office/drawing/2016/5/12/chartex" xmlns:cx7="http://schemas.microsoft.com/office/drawing/2016/5/13/chartex" xmlns:cx8="http://schemas.microsoft.com/office/drawing/2016/5/14/chartex" xmlns:mc="http://schemas.openxmlformats.org/markup-compatibility/2006" xmlns:aink="http://schemas.microsoft.com/office/drawing/2016/ink" xmlns:am3d="http://schemas.microsoft.com/office/drawing/2017/model3d" xmlns:o="urn:schemas-microsoft-com:office:office" xmlns:r="http://schemas.openxmlformats.org/officeDocument/2006/relationships" xmlns:m="http://schemas.openxmlformats.org/officeDocument/2006/math" xmlns:v="urn:schemas-microsoft-com:vml" xmlns:wp14="http://schemas.microsoft.com/office/word/2010/wordprocessingDrawing" xmlns:wp="http://schemas.openxmlformats.org/drawingml/2006/wordprocessingDrawing" xmlns:w10="urn:schemas-microsoft-com:office:word" xmlns:w="http://schemas.openxmlformats.org/wordprocessingml/2006/main" xmlns:w14="http://schemas.microsoft.com/office/word/2010/wordml" xmlns:w15="http://schemas.microsoft.com/office/word/2012/wordml" xmlns:w16cid="http://schemas.microsoft.com/office/word/2016/wordml/cid" xmlns:w16se="http://schemas.microsoft.com/office/word/2015/wordml/symex" xmlns:wpg="http://schemas.microsoft.com/office/word/2010/wordprocessingGroup" xmlns:wpi="http://schemas.microsoft.com/office/word/2010/wordprocessingInk" xmlns:wne="http://schemas.microsoft.com/office/word/2006/wordml" xmlns:wps="http://schemas.microsoft.com/office/word/2010/wordprocessingShape" mc:Ignorable="w14 w15 w16se w16cid wp14">
+<w:ftr xmlns:wpc="http://schemas.microsoft.com/office/word/2010/wordprocessingCanvas" xmlns:mc="http://schemas.openxmlformats.org/markup-compatibility/2006" xmlns:o="urn:schemas-microsoft-com:office:office" xmlns:r="http://schemas.openxmlformats.org/officeDocument/2006/relationships" xmlns:m="http://schemas.openxmlformats.org/officeDocument/2006/math" xmlns:v="urn:schemas-microsoft-com:vml" xmlns:wp14="http://schemas.microsoft.com/office/word/2010/wordprocessingDrawing" xmlns:wp="http://schemas.openxmlformats.org/drawingml/2006/wordprocessingDrawing" xmlns:w10="urn:schemas-microsoft-com:office:word" xmlns:w="http://schemas.openxmlformats.org/wordprocessingml/2006/main" xmlns:w14="http://schemas.microsoft.com/office/word/2010/wordml" xmlns:w15="http://schemas.microsoft.com/office/word/2012/wordml" xmlns:wpg="http://schemas.microsoft.com/office/word/2010/wordprocessingGroup" xmlns:wpi="http://schemas.microsoft.com/office/word/2010/wordprocessingInk" xmlns:wne="http://schemas.microsoft.com/office/word/2006/wordml" xmlns:wps="http://schemas.microsoft.com/office/word/2010/wordprocessingShape" mc:Ignorable="w14 w15 wp14">
   <w:p>
     <w:pPr>
       <w:pBdr>
@@ -3982,7 +3889,7 @@
 </file>
 
 <file path=word/footer2.xml><?xml version="1.0" encoding="utf-8"?>
-<w:ftr xmlns:wpc="http://schemas.microsoft.com/office/word/2010/wordprocessingCanvas" xmlns:cx="http://schemas.microsoft.com/office/drawing/2014/chartex" xmlns:cx1="http://schemas.microsoft.com/office/drawing/2015/9/8/chartex" xmlns:cx2="http://schemas.microsoft.com/office/drawing/2015/10/21/chartex" xmlns:cx3="http://schemas.microsoft.com/office/drawing/2016/5/9/chartex" xmlns:cx4="http://schemas.microsoft.com/office/drawing/2016/5/10/chartex" xmlns:cx5="http://schemas.microsoft.com/office/drawing/2016/5/11/chartex" xmlns:cx6="http://schemas.microsoft.com/office/drawing/2016/5/12/chartex" xmlns:cx7="http://schemas.microsoft.com/office/drawing/2016/5/13/chartex" xmlns:cx8="http://schemas.microsoft.com/office/drawing/2016/5/14/chartex" xmlns:mc="http://schemas.openxmlformats.org/markup-compatibility/2006" xmlns:aink="http://schemas.microsoft.com/office/drawing/2016/ink" xmlns:am3d="http://schemas.microsoft.com/office/drawing/2017/model3d" xmlns:o="urn:schemas-microsoft-com:office:office" xmlns:r="http://schemas.openxmlformats.org/officeDocument/2006/relationships" xmlns:m="http://schemas.openxmlformats.org/officeDocument/2006/math" xmlns:v="urn:schemas-microsoft-com:vml" xmlns:wp14="http://schemas.microsoft.com/office/word/2010/wordprocessingDrawing" xmlns:wp="http://schemas.openxmlformats.org/drawingml/2006/wordprocessingDrawing" xmlns:w10="urn:schemas-microsoft-com:office:word" xmlns:w="http://schemas.openxmlformats.org/wordprocessingml/2006/main" xmlns:w14="http://schemas.microsoft.com/office/word/2010/wordml" xmlns:w15="http://schemas.microsoft.com/office/word/2012/wordml" xmlns:w16cid="http://schemas.microsoft.com/office/word/2016/wordml/cid" xmlns:w16se="http://schemas.microsoft.com/office/word/2015/wordml/symex" xmlns:wpg="http://schemas.microsoft.com/office/word/2010/wordprocessingGroup" xmlns:wpi="http://schemas.microsoft.com/office/word/2010/wordprocessingInk" xmlns:wne="http://schemas.microsoft.com/office/word/2006/wordml" xmlns:wps="http://schemas.microsoft.com/office/word/2010/wordprocessingShape" mc:Ignorable="w14 w15 w16se w16cid wp14">
+<w:ftr xmlns:wpc="http://schemas.microsoft.com/office/word/2010/wordprocessingCanvas" xmlns:mc="http://schemas.openxmlformats.org/markup-compatibility/2006" xmlns:o="urn:schemas-microsoft-com:office:office" xmlns:r="http://schemas.openxmlformats.org/officeDocument/2006/relationships" xmlns:m="http://schemas.openxmlformats.org/officeDocument/2006/math" xmlns:v="urn:schemas-microsoft-com:vml" xmlns:wp14="http://schemas.microsoft.com/office/word/2010/wordprocessingDrawing" xmlns:wp="http://schemas.openxmlformats.org/drawingml/2006/wordprocessingDrawing" xmlns:w10="urn:schemas-microsoft-com:office:word" xmlns:w="http://schemas.openxmlformats.org/wordprocessingml/2006/main" xmlns:w14="http://schemas.microsoft.com/office/word/2010/wordml" xmlns:w15="http://schemas.microsoft.com/office/word/2012/wordml" xmlns:wpg="http://schemas.microsoft.com/office/word/2010/wordprocessingGroup" xmlns:wpi="http://schemas.microsoft.com/office/word/2010/wordprocessingInk" xmlns:wne="http://schemas.microsoft.com/office/word/2006/wordml" xmlns:wps="http://schemas.microsoft.com/office/word/2010/wordprocessingShape" mc:Ignorable="w14 w15 wp14">
   <w:p>
     <w:pPr>
       <w:jc w:val="center"/>
@@ -4015,7 +3922,7 @@
 </file>
 
 <file path=word/footnotes.xml><?xml version="1.0" encoding="utf-8"?>
-<w:footnotes xmlns:wpc="http://schemas.microsoft.com/office/word/2010/wordprocessingCanvas" xmlns:cx="http://schemas.microsoft.com/office/drawing/2014/chartex" xmlns:cx1="http://schemas.microsoft.com/office/drawing/2015/9/8/chartex" xmlns:cx2="http://schemas.microsoft.com/office/drawing/2015/10/21/chartex" xmlns:cx3="http://schemas.microsoft.com/office/drawing/2016/5/9/chartex" xmlns:cx4="http://schemas.microsoft.com/office/drawing/2016/5/10/chartex" xmlns:cx5="http://schemas.microsoft.com/office/drawing/2016/5/11/chartex" xmlns:cx6="http://schemas.microsoft.com/office/drawing/2016/5/12/chartex" xmlns:cx7="http://schemas.microsoft.com/office/drawing/2016/5/13/chartex" xmlns:cx8="http://schemas.microsoft.com/office/drawing/2016/5/14/chartex" xmlns:mc="http://schemas.openxmlformats.org/markup-compatibility/2006" xmlns:aink="http://schemas.microsoft.com/office/drawing/2016/ink" xmlns:am3d="http://schemas.microsoft.com/office/drawing/2017/model3d" xmlns:o="urn:schemas-microsoft-com:office:office" xmlns:r="http://schemas.openxmlformats.org/officeDocument/2006/relationships" xmlns:m="http://schemas.openxmlformats.org/officeDocument/2006/math" xmlns:v="urn:schemas-microsoft-com:vml" xmlns:wp14="http://schemas.microsoft.com/office/word/2010/wordprocessingDrawing" xmlns:wp="http://schemas.openxmlformats.org/drawingml/2006/wordprocessingDrawing" xmlns:w10="urn:schemas-microsoft-com:office:word" xmlns:w="http://schemas.openxmlformats.org/wordprocessingml/2006/main" xmlns:w14="http://schemas.microsoft.com/office/word/2010/wordml" xmlns:w15="http://schemas.microsoft.com/office/word/2012/wordml" xmlns:w16cid="http://schemas.microsoft.com/office/word/2016/wordml/cid" xmlns:w16se="http://schemas.microsoft.com/office/word/2015/wordml/symex" xmlns:wpg="http://schemas.microsoft.com/office/word/2010/wordprocessingGroup" xmlns:wpi="http://schemas.microsoft.com/office/word/2010/wordprocessingInk" xmlns:wne="http://schemas.microsoft.com/office/word/2006/wordml" xmlns:wps="http://schemas.microsoft.com/office/word/2010/wordprocessingShape" mc:Ignorable="w14 w15 w16se w16cid wp14">
+<w:footnotes xmlns:wpc="http://schemas.microsoft.com/office/word/2010/wordprocessingCanvas" xmlns:mc="http://schemas.openxmlformats.org/markup-compatibility/2006" xmlns:o="urn:schemas-microsoft-com:office:office" xmlns:r="http://schemas.openxmlformats.org/officeDocument/2006/relationships" xmlns:m="http://schemas.openxmlformats.org/officeDocument/2006/math" xmlns:v="urn:schemas-microsoft-com:vml" xmlns:wp14="http://schemas.microsoft.com/office/word/2010/wordprocessingDrawing" xmlns:wp="http://schemas.openxmlformats.org/drawingml/2006/wordprocessingDrawing" xmlns:w10="urn:schemas-microsoft-com:office:word" xmlns:w="http://schemas.openxmlformats.org/wordprocessingml/2006/main" xmlns:w14="http://schemas.microsoft.com/office/word/2010/wordml" xmlns:w15="http://schemas.microsoft.com/office/word/2012/wordml" xmlns:wpg="http://schemas.microsoft.com/office/word/2010/wordprocessingGroup" xmlns:wpi="http://schemas.microsoft.com/office/word/2010/wordprocessingInk" xmlns:wne="http://schemas.microsoft.com/office/word/2006/wordml" xmlns:wps="http://schemas.microsoft.com/office/word/2010/wordprocessingShape" mc:Ignorable="w14 w15 wp14">
   <w:footnote w:type="separator" w:id="-1">
     <w:p>
       <w:pPr>
@@ -4040,7 +3947,7 @@
 </file>
 
 <file path=word/header1.xml><?xml version="1.0" encoding="utf-8"?>
-<w:hdr xmlns:wpc="http://schemas.microsoft.com/office/word/2010/wordprocessingCanvas" xmlns:cx="http://schemas.microsoft.com/office/drawing/2014/chartex" xmlns:cx1="http://schemas.microsoft.com/office/drawing/2015/9/8/chartex" xmlns:cx2="http://schemas.microsoft.com/office/drawing/2015/10/21/chartex" xmlns:cx3="http://schemas.microsoft.com/office/drawing/2016/5/9/chartex" xmlns:cx4="http://schemas.microsoft.com/office/drawing/2016/5/10/chartex" xmlns:cx5="http://schemas.microsoft.com/office/drawing/2016/5/11/chartex" xmlns:cx6="http://schemas.microsoft.com/office/drawing/2016/5/12/chartex" xmlns:cx7="http://schemas.microsoft.com/office/drawing/2016/5/13/chartex" xmlns:cx8="http://schemas.microsoft.com/office/drawing/2016/5/14/chartex" xmlns:mc="http://schemas.openxmlformats.org/markup-compatibility/2006" xmlns:aink="http://schemas.microsoft.com/office/drawing/2016/ink" xmlns:am3d="http://schemas.microsoft.com/office/drawing/2017/model3d" xmlns:o="urn:schemas-microsoft-com:office:office" xmlns:r="http://schemas.openxmlformats.org/officeDocument/2006/relationships" xmlns:m="http://schemas.openxmlformats.org/officeDocument/2006/math" xmlns:v="urn:schemas-microsoft-com:vml" xmlns:wp14="http://schemas.microsoft.com/office/word/2010/wordprocessingDrawing" xmlns:wp="http://schemas.openxmlformats.org/drawingml/2006/wordprocessingDrawing" xmlns:w10="urn:schemas-microsoft-com:office:word" xmlns:w="http://schemas.openxmlformats.org/wordprocessingml/2006/main" xmlns:w14="http://schemas.microsoft.com/office/word/2010/wordml" xmlns:w15="http://schemas.microsoft.com/office/word/2012/wordml" xmlns:w16cid="http://schemas.microsoft.com/office/word/2016/wordml/cid" xmlns:w16se="http://schemas.microsoft.com/office/word/2015/wordml/symex" xmlns:wpg="http://schemas.microsoft.com/office/word/2010/wordprocessingGroup" xmlns:wpi="http://schemas.microsoft.com/office/word/2010/wordprocessingInk" xmlns:wne="http://schemas.microsoft.com/office/word/2006/wordml" xmlns:wps="http://schemas.microsoft.com/office/word/2010/wordprocessingShape" mc:Ignorable="w14 w15 w16se w16cid wp14">
+<w:hdr xmlns:wpc="http://schemas.microsoft.com/office/word/2010/wordprocessingCanvas" xmlns:mc="http://schemas.openxmlformats.org/markup-compatibility/2006" xmlns:o="urn:schemas-microsoft-com:office:office" xmlns:r="http://schemas.openxmlformats.org/officeDocument/2006/relationships" xmlns:m="http://schemas.openxmlformats.org/officeDocument/2006/math" xmlns:v="urn:schemas-microsoft-com:vml" xmlns:wp14="http://schemas.microsoft.com/office/word/2010/wordprocessingDrawing" xmlns:wp="http://schemas.openxmlformats.org/drawingml/2006/wordprocessingDrawing" xmlns:w10="urn:schemas-microsoft-com:office:word" xmlns:w="http://schemas.openxmlformats.org/wordprocessingml/2006/main" xmlns:w14="http://schemas.microsoft.com/office/word/2010/wordml" xmlns:w15="http://schemas.microsoft.com/office/word/2012/wordml" xmlns:wpg="http://schemas.microsoft.com/office/word/2010/wordprocessingGroup" xmlns:wpi="http://schemas.microsoft.com/office/word/2010/wordprocessingInk" xmlns:wne="http://schemas.microsoft.com/office/word/2006/wordml" xmlns:wps="http://schemas.microsoft.com/office/word/2010/wordprocessingShape" mc:Ignorable="w14 w15 wp14">
   <w:p>
     <w:pPr>
       <w:pBdr>
@@ -4105,7 +4012,7 @@
 </file>
 
 <file path=word/header2.xml><?xml version="1.0" encoding="utf-8"?>
-<w:hdr xmlns:wpc="http://schemas.microsoft.com/office/word/2010/wordprocessingCanvas" xmlns:cx="http://schemas.microsoft.com/office/drawing/2014/chartex" xmlns:cx1="http://schemas.microsoft.com/office/drawing/2015/9/8/chartex" xmlns:cx2="http://schemas.microsoft.com/office/drawing/2015/10/21/chartex" xmlns:cx3="http://schemas.microsoft.com/office/drawing/2016/5/9/chartex" xmlns:cx4="http://schemas.microsoft.com/office/drawing/2016/5/10/chartex" xmlns:cx5="http://schemas.microsoft.com/office/drawing/2016/5/11/chartex" xmlns:cx6="http://schemas.microsoft.com/office/drawing/2016/5/12/chartex" xmlns:cx7="http://schemas.microsoft.com/office/drawing/2016/5/13/chartex" xmlns:cx8="http://schemas.microsoft.com/office/drawing/2016/5/14/chartex" xmlns:mc="http://schemas.openxmlformats.org/markup-compatibility/2006" xmlns:aink="http://schemas.microsoft.com/office/drawing/2016/ink" xmlns:am3d="http://schemas.microsoft.com/office/drawing/2017/model3d" xmlns:o="urn:schemas-microsoft-com:office:office" xmlns:r="http://schemas.openxmlformats.org/officeDocument/2006/relationships" xmlns:m="http://schemas.openxmlformats.org/officeDocument/2006/math" xmlns:v="urn:schemas-microsoft-com:vml" xmlns:wp14="http://schemas.microsoft.com/office/word/2010/wordprocessingDrawing" xmlns:wp="http://schemas.openxmlformats.org/drawingml/2006/wordprocessingDrawing" xmlns:w10="urn:schemas-microsoft-com:office:word" xmlns:w="http://schemas.openxmlformats.org/wordprocessingml/2006/main" xmlns:w14="http://schemas.microsoft.com/office/word/2010/wordml" xmlns:w15="http://schemas.microsoft.com/office/word/2012/wordml" xmlns:w16cid="http://schemas.microsoft.com/office/word/2016/wordml/cid" xmlns:w16se="http://schemas.microsoft.com/office/word/2015/wordml/symex" xmlns:wpg="http://schemas.microsoft.com/office/word/2010/wordprocessingGroup" xmlns:wpi="http://schemas.microsoft.com/office/word/2010/wordprocessingInk" xmlns:wne="http://schemas.microsoft.com/office/word/2006/wordml" xmlns:wps="http://schemas.microsoft.com/office/word/2010/wordprocessingShape" mc:Ignorable="w14 w15 w16se w16cid wp14">
+<w:hdr xmlns:wpc="http://schemas.microsoft.com/office/word/2010/wordprocessingCanvas" xmlns:mc="http://schemas.openxmlformats.org/markup-compatibility/2006" xmlns:o="urn:schemas-microsoft-com:office:office" xmlns:r="http://schemas.openxmlformats.org/officeDocument/2006/relationships" xmlns:m="http://schemas.openxmlformats.org/officeDocument/2006/math" xmlns:v="urn:schemas-microsoft-com:vml" xmlns:wp14="http://schemas.microsoft.com/office/word/2010/wordprocessingDrawing" xmlns:wp="http://schemas.openxmlformats.org/drawingml/2006/wordprocessingDrawing" xmlns:w10="urn:schemas-microsoft-com:office:word" xmlns:w="http://schemas.openxmlformats.org/wordprocessingml/2006/main" xmlns:w14="http://schemas.microsoft.com/office/word/2010/wordml" xmlns:w15="http://schemas.microsoft.com/office/word/2012/wordml" xmlns:wpg="http://schemas.microsoft.com/office/word/2010/wordprocessingGroup" xmlns:wpi="http://schemas.microsoft.com/office/word/2010/wordprocessingInk" xmlns:wne="http://schemas.microsoft.com/office/word/2006/wordml" xmlns:wps="http://schemas.microsoft.com/office/word/2010/wordprocessingShape" mc:Ignorable="w14 w15 wp14">
   <w:p>
     <w:pPr>
       <w:pBdr>
@@ -4212,7 +4119,7 @@
 </file>
 
 <file path=word/numbering.xml><?xml version="1.0" encoding="utf-8"?>
-<w:numbering xmlns:wpc="http://schemas.microsoft.com/office/word/2010/wordprocessingCanvas" xmlns:cx="http://schemas.microsoft.com/office/drawing/2014/chartex" xmlns:cx1="http://schemas.microsoft.com/office/drawing/2015/9/8/chartex" xmlns:cx2="http://schemas.microsoft.com/office/drawing/2015/10/21/chartex" xmlns:cx3="http://schemas.microsoft.com/office/drawing/2016/5/9/chartex" xmlns:cx4="http://schemas.microsoft.com/office/drawing/2016/5/10/chartex" xmlns:cx5="http://schemas.microsoft.com/office/drawing/2016/5/11/chartex" xmlns:cx6="http://schemas.microsoft.com/office/drawing/2016/5/12/chartex" xmlns:cx7="http://schemas.microsoft.com/office/drawing/2016/5/13/chartex" xmlns:cx8="http://schemas.microsoft.com/office/drawing/2016/5/14/chartex" xmlns:mc="http://schemas.openxmlformats.org/markup-compatibility/2006" xmlns:aink="http://schemas.microsoft.com/office/drawing/2016/ink" xmlns:am3d="http://schemas.microsoft.com/office/drawing/2017/model3d" xmlns:o="urn:schemas-microsoft-com:office:office" xmlns:r="http://schemas.openxmlformats.org/officeDocument/2006/relationships" xmlns:m="http://schemas.openxmlformats.org/officeDocument/2006/math" xmlns:v="urn:schemas-microsoft-com:vml" xmlns:wp14="http://schemas.microsoft.com/office/word/2010/wordprocessingDrawing" xmlns:wp="http://schemas.openxmlformats.org/drawingml/2006/wordprocessingDrawing" xmlns:w10="urn:schemas-microsoft-com:office:word" xmlns:w="http://schemas.openxmlformats.org/wordprocessingml/2006/main" xmlns:w14="http://schemas.microsoft.com/office/word/2010/wordml" xmlns:w15="http://schemas.microsoft.com/office/word/2012/wordml" xmlns:w16cid="http://schemas.microsoft.com/office/word/2016/wordml/cid" xmlns:w16se="http://schemas.microsoft.com/office/word/2015/wordml/symex" xmlns:wpg="http://schemas.microsoft.com/office/word/2010/wordprocessingGroup" xmlns:wpi="http://schemas.microsoft.com/office/word/2010/wordprocessingInk" xmlns:wne="http://schemas.microsoft.com/office/word/2006/wordml" xmlns:wps="http://schemas.microsoft.com/office/word/2010/wordprocessingShape" mc:Ignorable="w14 w15 w16se w16cid wp14">
+<w:numbering xmlns:wpc="http://schemas.microsoft.com/office/word/2010/wordprocessingCanvas" xmlns:mc="http://schemas.openxmlformats.org/markup-compatibility/2006" xmlns:o="urn:schemas-microsoft-com:office:office" xmlns:r="http://schemas.openxmlformats.org/officeDocument/2006/relationships" xmlns:m="http://schemas.openxmlformats.org/officeDocument/2006/math" xmlns:v="urn:schemas-microsoft-com:vml" xmlns:wp14="http://schemas.microsoft.com/office/word/2010/wordprocessingDrawing" xmlns:wp="http://schemas.openxmlformats.org/drawingml/2006/wordprocessingDrawing" xmlns:w10="urn:schemas-microsoft-com:office:word" xmlns:w="http://schemas.openxmlformats.org/wordprocessingml/2006/main" xmlns:w14="http://schemas.microsoft.com/office/word/2010/wordml" xmlns:w15="http://schemas.microsoft.com/office/word/2012/wordml" xmlns:wpg="http://schemas.microsoft.com/office/word/2010/wordprocessingGroup" xmlns:wpi="http://schemas.microsoft.com/office/word/2010/wordprocessingInk" xmlns:wne="http://schemas.microsoft.com/office/word/2006/wordml" xmlns:wps="http://schemas.microsoft.com/office/word/2010/wordprocessingShape" mc:Ignorable="w14 w15 wp14">
   <w:abstractNum w:abstractNumId="0" w15:restartNumberingAfterBreak="0">
     <w:nsid w:val="03033F2C"/>
     <w:multiLevelType w:val="multilevel"/>
@@ -4426,7 +4333,7 @@
 </file>
 
 <file path=word/styles.xml><?xml version="1.0" encoding="utf-8"?>
-<w:styles xmlns:mc="http://schemas.openxmlformats.org/markup-compatibility/2006" xmlns:r="http://schemas.openxmlformats.org/officeDocument/2006/relationships" xmlns:w="http://schemas.openxmlformats.org/wordprocessingml/2006/main" xmlns:w14="http://schemas.microsoft.com/office/word/2010/wordml" xmlns:w15="http://schemas.microsoft.com/office/word/2012/wordml" xmlns:w16cid="http://schemas.microsoft.com/office/word/2016/wordml/cid" xmlns:w16se="http://schemas.microsoft.com/office/word/2015/wordml/symex" mc:Ignorable="w14 w15 w16se w16cid">
+<w:styles xmlns:mc="http://schemas.openxmlformats.org/markup-compatibility/2006" xmlns:r="http://schemas.openxmlformats.org/officeDocument/2006/relationships" xmlns:w="http://schemas.openxmlformats.org/wordprocessingml/2006/main" xmlns:w14="http://schemas.microsoft.com/office/word/2010/wordml" xmlns:w15="http://schemas.microsoft.com/office/word/2012/wordml" mc:Ignorable="w14 w15">
   <w:docDefaults>
     <w:rPrDefault>
       <w:rPr>
@@ -4442,7 +4349,7 @@
       </w:pPr>
     </w:pPrDefault>
   </w:docDefaults>
-  <w:latentStyles w:defLockedState="0" w:defUIPriority="99" w:defSemiHidden="0" w:defUnhideWhenUsed="0" w:defQFormat="0" w:count="376">
+  <w:latentStyles w:defLockedState="0" w:defUIPriority="99" w:defSemiHidden="0" w:defUnhideWhenUsed="0" w:defQFormat="0" w:count="371">
     <w:lsdException w:name="Normal" w:uiPriority="0" w:qFormat="1"/>
     <w:lsdException w:name="heading 1" w:uiPriority="9" w:qFormat="1"/>
     <w:lsdException w:name="heading 2" w:semiHidden="1" w:uiPriority="9" w:unhideWhenUsed="1" w:qFormat="1"/>
@@ -4548,6 +4455,7 @@
     <w:lsdException w:name="HTML Sample" w:semiHidden="1" w:unhideWhenUsed="1"/>
     <w:lsdException w:name="HTML Typewriter" w:semiHidden="1" w:unhideWhenUsed="1"/>
     <w:lsdException w:name="HTML Variable" w:semiHidden="1" w:unhideWhenUsed="1"/>
+    <w:lsdException w:name="Normal Table" w:semiHidden="1" w:unhideWhenUsed="1"/>
     <w:lsdException w:name="annotation subject" w:semiHidden="1" w:unhideWhenUsed="1"/>
     <w:lsdException w:name="No List" w:semiHidden="1" w:unhideWhenUsed="1"/>
     <w:lsdException w:name="Outline List 1" w:semiHidden="1" w:unhideWhenUsed="1"/>
@@ -4590,8 +4498,11 @@
     <w:lsdException w:name="Table Contemporary" w:semiHidden="1" w:unhideWhenUsed="1"/>
     <w:lsdException w:name="Table Elegant" w:semiHidden="1" w:unhideWhenUsed="1"/>
     <w:lsdException w:name="Table Professional" w:semiHidden="1" w:unhideWhenUsed="1"/>
+    <w:lsdException w:name="Table Subtle 1" w:semiHidden="1" w:unhideWhenUsed="1"/>
     <w:lsdException w:name="Table Subtle 2" w:semiHidden="1" w:unhideWhenUsed="1"/>
     <w:lsdException w:name="Table Web 1" w:semiHidden="1" w:unhideWhenUsed="1"/>
+    <w:lsdException w:name="Table Web 2" w:semiHidden="1" w:unhideWhenUsed="1"/>
+    <w:lsdException w:name="Table Web 3" w:semiHidden="1" w:unhideWhenUsed="1"/>
     <w:lsdException w:name="Balloon Text" w:semiHidden="1" w:unhideWhenUsed="1"/>
     <w:lsdException w:name="Table Grid" w:uiPriority="39"/>
     <w:lsdException w:name="Table Theme" w:semiHidden="1" w:unhideWhenUsed="1"/>
@@ -4810,11 +4721,6 @@
     <w:lsdException w:name="List Table 5 Dark Accent 6" w:uiPriority="50"/>
     <w:lsdException w:name="List Table 6 Colorful Accent 6" w:uiPriority="51"/>
     <w:lsdException w:name="List Table 7 Colorful Accent 6" w:uiPriority="52"/>
-    <w:lsdException w:name="Mention" w:semiHidden="1" w:unhideWhenUsed="1"/>
-    <w:lsdException w:name="Smart Hyperlink" w:semiHidden="1" w:unhideWhenUsed="1"/>
-    <w:lsdException w:name="Hashtag" w:semiHidden="1" w:unhideWhenUsed="1"/>
-    <w:lsdException w:name="Unresolved Mention" w:semiHidden="1" w:unhideWhenUsed="1"/>
-    <w:lsdException w:name="Smart Link" w:semiHidden="1" w:unhideWhenUsed="1"/>
   </w:latentStyles>
   <w:style w:type="paragraph" w:default="1" w:styleId="Normal">
     <w:name w:val="Normal"/>

</xml_diff>